<commit_message>
Added comments and stuff
</commit_message>
<xml_diff>
--- a/Documentatie/Ontwerp Document, Guus Hamm.docx
+++ b/Documentatie/Ontwerp Document, Guus Hamm.docx
@@ -1153,21 +1153,7 @@
         <w:rPr>
           <w:lang w:val="nl-NL"/>
         </w:rPr>
-        <w:t xml:space="preserve">Dit document bevat alle ontwerp beslissingen die zijn genomen tijdens de ontwerp fase van het live performance project. Dit document bevat dus het Entiteiten-relatie-diagram, het database ontwerp, het </w:t>
-      </w:r>
-      <w:proofErr w:type="spellStart"/>
-      <w:r>
-        <w:rPr>
-          <w:lang w:val="nl-NL"/>
-        </w:rPr>
-        <w:t>klassediagram</w:t>
-      </w:r>
-      <w:proofErr w:type="spellEnd"/>
-      <w:r>
-        <w:rPr>
-          <w:lang w:val="nl-NL"/>
-        </w:rPr>
-        <w:t xml:space="preserve"> en een toelichting op al deze diagrammen en ontwerpen.</w:t>
+        <w:t>Dit document bevat alle ontwerp beslissingen die zijn genomen tijdens de ontwerp fase van het live performance project. Dit document bevat dus het Entiteiten-relatie-diagram, het database ontwerp, het klassediagram en een toelichting op al deze diagrammen en ontwerpen.</w:t>
       </w:r>
       <w:r>
         <w:rPr>
@@ -1246,7 +1232,7 @@
             <v:path o:extrusionok="f" gradientshapeok="t" o:connecttype="rect"/>
             <o:lock v:ext="edit" aspectratio="t"/>
           </v:shapetype>
-          <v:shape id="_x0000_i1026" type="#_x0000_t75" style="width:450.7pt;height:348.3pt">
+          <v:shape id="_x0000_i1025" type="#_x0000_t75" style="width:450.7pt;height:348.3pt">
             <v:imagedata r:id="rId9" o:title="Entity Relationship Diagram1"/>
           </v:shape>
         </w:pict>
@@ -1285,105 +1271,7 @@
         <w:rPr>
           <w:lang w:val="nl-NL"/>
         </w:rPr>
-        <w:t xml:space="preserve"> Het </w:t>
-      </w:r>
-      <w:proofErr w:type="spellStart"/>
-      <w:r>
-        <w:rPr>
-          <w:lang w:val="nl-NL"/>
-        </w:rPr>
-        <w:t>erd</w:t>
-      </w:r>
-      <w:proofErr w:type="spellEnd"/>
-      <w:r>
-        <w:rPr>
-          <w:lang w:val="nl-NL"/>
-        </w:rPr>
-        <w:t xml:space="preserve"> is gemaakt met Visual </w:t>
-      </w:r>
-      <w:proofErr w:type="spellStart"/>
-      <w:r>
-        <w:rPr>
-          <w:lang w:val="nl-NL"/>
-        </w:rPr>
-        <w:t>Paradigm</w:t>
-      </w:r>
-      <w:proofErr w:type="spellEnd"/>
-      <w:r>
-        <w:rPr>
-          <w:lang w:val="nl-NL"/>
-        </w:rPr>
-        <w:t xml:space="preserve">, Visual </w:t>
-      </w:r>
-      <w:proofErr w:type="spellStart"/>
-      <w:r>
-        <w:rPr>
-          <w:lang w:val="nl-NL"/>
-        </w:rPr>
-        <w:t>Paradigm</w:t>
-      </w:r>
-      <w:proofErr w:type="spellEnd"/>
-      <w:r>
-        <w:rPr>
-          <w:lang w:val="nl-NL"/>
-        </w:rPr>
-        <w:t xml:space="preserve"> maakt bij een veel op veel tabel automatisch een koppel tabel en voegt bij een </w:t>
-      </w:r>
-      <w:proofErr w:type="spellStart"/>
-      <w:r>
-        <w:rPr>
-          <w:lang w:val="nl-NL"/>
-        </w:rPr>
-        <w:t>een</w:t>
-      </w:r>
-      <w:proofErr w:type="spellEnd"/>
-      <w:r>
-        <w:rPr>
-          <w:lang w:val="nl-NL"/>
-        </w:rPr>
-        <w:t xml:space="preserve"> op veel relatie automatisch een </w:t>
-      </w:r>
-      <w:proofErr w:type="spellStart"/>
-      <w:r>
-        <w:rPr>
-          <w:lang w:val="nl-NL"/>
-        </w:rPr>
-        <w:t>foreign</w:t>
-      </w:r>
-      <w:proofErr w:type="spellEnd"/>
-      <w:r>
-        <w:rPr>
-          <w:lang w:val="nl-NL"/>
-        </w:rPr>
-        <w:t xml:space="preserve"> </w:t>
-      </w:r>
-      <w:proofErr w:type="spellStart"/>
-      <w:r>
-        <w:rPr>
-          <w:lang w:val="nl-NL"/>
-        </w:rPr>
-        <w:t>key</w:t>
-      </w:r>
-      <w:proofErr w:type="spellEnd"/>
-      <w:r>
-        <w:rPr>
-          <w:lang w:val="nl-NL"/>
-        </w:rPr>
-        <w:t xml:space="preserve"> toe. Omdat dit een </w:t>
-      </w:r>
-      <w:proofErr w:type="spellStart"/>
-      <w:r>
-        <w:rPr>
-          <w:lang w:val="nl-NL"/>
-        </w:rPr>
-        <w:t>erd</w:t>
-      </w:r>
-      <w:proofErr w:type="spellEnd"/>
-      <w:r>
-        <w:rPr>
-          <w:lang w:val="nl-NL"/>
-        </w:rPr>
-        <w:t xml:space="preserve"> is en geen database ontwerp staan de relaties geannoteerd.</w:t>
+        <w:t xml:space="preserve"> Het erd is gemaakt met Visual Paradigm, Visual Paradigm maakt bij een veel op veel tabel automatisch een koppel tabel en voegt bij een een op veel relatie automatisch een foreign key toe. Omdat dit een erd is en geen database ontwerp staan de relaties geannoteerd.</w:t>
       </w:r>
     </w:p>
     <w:p>
@@ -1419,30 +1307,14 @@
         <w:rPr>
           <w:lang w:val="nl-NL"/>
         </w:rPr>
-        <w:t xml:space="preserve"> Een N staat voor een </w:t>
-      </w:r>
-      <w:proofErr w:type="spellStart"/>
-      <w:r>
-        <w:rPr>
-          <w:lang w:val="nl-NL"/>
-        </w:rPr>
-        <w:t>Nullable</w:t>
-      </w:r>
-      <w:proofErr w:type="spellEnd"/>
-      <w:r>
-        <w:rPr>
-          <w:lang w:val="nl-NL"/>
-        </w:rPr>
-        <w:t xml:space="preserve"> </w:t>
-      </w:r>
-      <w:proofErr w:type="spellStart"/>
+        <w:t xml:space="preserve"> Een N staat voor een Nullable </w:t>
+      </w:r>
       <w:r>
         <w:rPr>
           <w:lang w:val="nl-NL"/>
         </w:rPr>
         <w:t>constraint</w:t>
       </w:r>
-      <w:proofErr w:type="spellEnd"/>
     </w:p>
     <w:p>
       <w:pPr>
@@ -1486,16 +1358,8 @@
         <w:rPr>
           <w:lang w:val="nl-NL"/>
         </w:rPr>
-        <w:t xml:space="preserve"> Een U staat voor een Unique </w:t>
-      </w:r>
-      <w:proofErr w:type="spellStart"/>
-      <w:r>
-        <w:rPr>
-          <w:lang w:val="nl-NL"/>
-        </w:rPr>
-        <w:t>constraint</w:t>
-      </w:r>
-      <w:proofErr w:type="spellEnd"/>
+        <w:t xml:space="preserve"> Een U staat voor een Unique constraint</w:t>
+      </w:r>
     </w:p>
     <w:p>
       <w:pPr>
@@ -1507,63 +1371,7 @@
         <w:rPr>
           <w:lang w:val="nl-NL"/>
         </w:rPr>
-        <w:t xml:space="preserve">In het ERD staat een mission centraal, alle andere zaken zijn namelijk afhankelijk van een mission. Een mission heeft meerdere subtypen en een discriminator. Als de </w:t>
-      </w:r>
-      <w:proofErr w:type="spellStart"/>
-      <w:r>
-        <w:rPr>
-          <w:lang w:val="nl-NL"/>
-        </w:rPr>
-        <w:t>MissonType</w:t>
-      </w:r>
-      <w:proofErr w:type="spellEnd"/>
-      <w:r>
-        <w:rPr>
-          <w:lang w:val="nl-NL"/>
-        </w:rPr>
-        <w:t xml:space="preserve"> een </w:t>
-      </w:r>
-      <w:proofErr w:type="spellStart"/>
-      <w:r>
-        <w:rPr>
-          <w:lang w:val="nl-NL"/>
-        </w:rPr>
-        <w:t>SinMisson</w:t>
-      </w:r>
-      <w:proofErr w:type="spellEnd"/>
-      <w:r>
-        <w:rPr>
-          <w:lang w:val="nl-NL"/>
-        </w:rPr>
-        <w:t xml:space="preserve"> is dan krijgt hij de extra </w:t>
-      </w:r>
-      <w:proofErr w:type="spellStart"/>
-      <w:r>
-        <w:rPr>
-          <w:lang w:val="nl-NL"/>
-        </w:rPr>
-        <w:t>attributes</w:t>
-      </w:r>
-      <w:proofErr w:type="spellEnd"/>
-      <w:r>
-        <w:rPr>
-          <w:lang w:val="nl-NL"/>
-        </w:rPr>
-        <w:t xml:space="preserve"> van een </w:t>
-      </w:r>
-      <w:proofErr w:type="spellStart"/>
-      <w:r>
-        <w:rPr>
-          <w:lang w:val="nl-NL"/>
-        </w:rPr>
-        <w:t>sin</w:t>
-      </w:r>
-      <w:proofErr w:type="spellEnd"/>
-      <w:r>
-        <w:rPr>
-          <w:lang w:val="nl-NL"/>
-        </w:rPr>
-        <w:t xml:space="preserve"> missie, hetzelfde geldt voor als de missie een hope missie is.</w:t>
+        <w:t>In het ERD staat een mission centraal, alle andere zaken zijn namelijk afhankelijk van een mission. Een mission heeft meerdere subtypen en een discriminator. Als de MissonType een SinMisson is dan krijgt hij de extra attributes van een sin missie, hetzelfde geldt voor als de missie een hope missie is.</w:t>
       </w:r>
     </w:p>
     <w:p>
@@ -1576,55 +1384,13 @@
         <w:rPr>
           <w:lang w:val="nl-NL"/>
         </w:rPr>
-        <w:t xml:space="preserve">Een missie heeft altijd een </w:t>
-      </w:r>
-      <w:proofErr w:type="spellStart"/>
-      <w:r>
-        <w:rPr>
-          <w:lang w:val="nl-NL"/>
-        </w:rPr>
-        <w:t>ship</w:t>
-      </w:r>
-      <w:proofErr w:type="spellEnd"/>
-      <w:r>
-        <w:rPr>
-          <w:lang w:val="nl-NL"/>
-        </w:rPr>
-        <w:t xml:space="preserve">, een </w:t>
-      </w:r>
-      <w:proofErr w:type="spellStart"/>
-      <w:r>
-        <w:rPr>
-          <w:lang w:val="nl-NL"/>
-        </w:rPr>
-        <w:t>ship</w:t>
-      </w:r>
-      <w:r>
-        <w:rPr>
-          <w:lang w:val="nl-NL"/>
-        </w:rPr>
-        <w:t>type</w:t>
-      </w:r>
-      <w:proofErr w:type="spellEnd"/>
-      <w:r>
-        <w:rPr>
-          <w:lang w:val="nl-NL"/>
-        </w:rPr>
-        <w:t xml:space="preserve">. Een </w:t>
-      </w:r>
-      <w:proofErr w:type="spellStart"/>
-      <w:r>
-        <w:rPr>
-          <w:lang w:val="nl-NL"/>
-        </w:rPr>
-        <w:t>ship</w:t>
-      </w:r>
-      <w:proofErr w:type="spellEnd"/>
-      <w:r>
-        <w:rPr>
-          <w:lang w:val="nl-NL"/>
-        </w:rPr>
-        <w:t xml:space="preserve"> heeft een  of meerdere crew member(s). Een crew member heeft een functie.</w:t>
+        <w:t>Een missie heeft altijd een ship, een ship</w:t>
+      </w:r>
+      <w:r>
+        <w:rPr>
+          <w:lang w:val="nl-NL"/>
+        </w:rPr>
+        <w:t>type. Een ship heeft een  of meerdere crew member(s). Een crew member heeft een functie.</w:t>
       </w:r>
     </w:p>
     <w:p>
@@ -1650,23 +1416,15 @@
           <w:lang w:val="nl-NL"/>
         </w:rPr>
       </w:pPr>
+      <w:bookmarkStart w:id="4" w:name="_GoBack"/>
+      <w:bookmarkEnd w:id="4"/>
       <w:r>
         <w:rPr>
           <w:lang w:val="nl-NL"/>
         </w:rPr>
         <w:pict>
-          <v:shape id="_x0000_i1028" type="#_x0000_t75" style="width:451.2pt;height:142.35pt">
-            <v:imagedata r:id="rId10" o:title="KlassenDiagram"/>
-          </v:shape>
-        </w:pict>
-      </w:r>
-      <w:r>
-        <w:rPr>
-          <w:lang w:val="nl-NL"/>
-        </w:rPr>
-        <w:pict>
-          <v:shape id="_x0000_i1027" type="#_x0000_t75" style="width:450.8pt;height:299.85pt">
-            <v:imagedata r:id="rId11" o:title="Database Ontwerp"/>
+          <v:shape id="_x0000_i1026" type="#_x0000_t75" style="width:450.8pt;height:299.85pt">
+            <v:imagedata r:id="rId10" o:title="Database Ontwerp"/>
           </v:shape>
         </w:pict>
       </w:r>
@@ -1706,35 +1464,7 @@
         <w:rPr>
           <w:lang w:val="nl-NL"/>
         </w:rPr>
-        <w:t xml:space="preserve">Bij een op veel relaties is een </w:t>
-      </w:r>
-      <w:proofErr w:type="spellStart"/>
-      <w:r>
-        <w:rPr>
-          <w:lang w:val="nl-NL"/>
-        </w:rPr>
-        <w:t>foreign</w:t>
-      </w:r>
-      <w:proofErr w:type="spellEnd"/>
-      <w:r>
-        <w:rPr>
-          <w:lang w:val="nl-NL"/>
-        </w:rPr>
-        <w:t xml:space="preserve"> </w:t>
-      </w:r>
-      <w:proofErr w:type="spellStart"/>
-      <w:r>
-        <w:rPr>
-          <w:lang w:val="nl-NL"/>
-        </w:rPr>
-        <w:t>key</w:t>
-      </w:r>
-      <w:proofErr w:type="spellEnd"/>
-      <w:r>
-        <w:rPr>
-          <w:lang w:val="nl-NL"/>
-        </w:rPr>
-        <w:t xml:space="preserve"> toegevoegd aan de veel kant.</w:t>
+        <w:t>Bij een op veel relaties is een foreign key toegevoegd aan de veel kant.</w:t>
       </w:r>
     </w:p>
     <w:p>
@@ -1791,49 +1521,7 @@
         <w:rPr>
           <w:lang w:val="nl-NL"/>
         </w:rPr>
-        <w:t xml:space="preserve">De </w:t>
-      </w:r>
-      <w:proofErr w:type="spellStart"/>
-      <w:r>
-        <w:rPr>
-          <w:lang w:val="nl-NL"/>
-        </w:rPr>
-        <w:t>layout</w:t>
-      </w:r>
-      <w:proofErr w:type="spellEnd"/>
-      <w:r>
-        <w:rPr>
-          <w:lang w:val="nl-NL"/>
-        </w:rPr>
-        <w:t xml:space="preserve"> van het Database Ontwerp is iets verander ten opzichten van het ERD omdat door de </w:t>
-      </w:r>
-      <w:proofErr w:type="spellStart"/>
-      <w:r>
-        <w:rPr>
-          <w:lang w:val="nl-NL"/>
-        </w:rPr>
-        <w:t>koppeltablen</w:t>
-      </w:r>
-      <w:proofErr w:type="spellEnd"/>
-      <w:r>
-        <w:rPr>
-          <w:lang w:val="nl-NL"/>
-        </w:rPr>
-        <w:t xml:space="preserve"> de oude </w:t>
-      </w:r>
-      <w:proofErr w:type="spellStart"/>
-      <w:r>
-        <w:rPr>
-          <w:lang w:val="nl-NL"/>
-        </w:rPr>
-        <w:t>layout</w:t>
-      </w:r>
-      <w:proofErr w:type="spellEnd"/>
-      <w:r>
-        <w:rPr>
-          <w:lang w:val="nl-NL"/>
-        </w:rPr>
-        <w:t xml:space="preserve"> niet de optimale verdeling geeft.</w:t>
+        <w:t>De layout van het Database Ontwerp is iets verander ten opzichten van het ERD omdat door de koppeltablen de oude layout niet de optimale verdeling geeft.</w:t>
       </w:r>
     </w:p>
     <w:p>
@@ -1856,34 +1544,34 @@
           <w:lang w:val="nl-NL"/>
         </w:rPr>
       </w:pPr>
-      <w:bookmarkStart w:id="4" w:name="_Toc422926292"/>
+      <w:bookmarkStart w:id="5" w:name="_Toc422926292"/>
       <w:r>
         <w:rPr>
           <w:lang w:val="nl-NL"/>
         </w:rPr>
         <w:lastRenderedPageBreak/>
         <w:t>Klassendiagram</w:t>
-      </w:r>
-      <w:bookmarkEnd w:id="4"/>
-    </w:p>
-    <w:p>
-      <w:pPr>
-        <w:pStyle w:val="Kop2"/>
-        <w:rPr>
-          <w:lang w:val="nl-NL"/>
-        </w:rPr>
-      </w:pPr>
-      <w:bookmarkStart w:id="5" w:name="_Toc422926293"/>
-      <w:r>
-        <w:rPr>
-          <w:lang w:val="nl-NL"/>
-        </w:rPr>
-        <w:t>Domeinmodel</w:t>
       </w:r>
       <w:bookmarkEnd w:id="5"/>
     </w:p>
     <w:p>
       <w:pPr>
+        <w:pStyle w:val="Kop2"/>
+        <w:rPr>
+          <w:lang w:val="nl-NL"/>
+        </w:rPr>
+      </w:pPr>
+      <w:bookmarkStart w:id="6" w:name="_Toc422926293"/>
+      <w:r>
+        <w:rPr>
+          <w:lang w:val="nl-NL"/>
+        </w:rPr>
+        <w:t>Domeinmodel</w:t>
+      </w:r>
+      <w:bookmarkEnd w:id="6"/>
+    </w:p>
+    <w:p>
+      <w:pPr>
         <w:rPr>
           <w:lang w:val="nl-NL"/>
         </w:rPr>
@@ -1893,8 +1581,8 @@
           <w:lang w:val="nl-NL"/>
         </w:rPr>
         <w:pict>
-          <v:shape id="_x0000_i1029" type="#_x0000_t75" style="width:451.2pt;height:142.35pt">
-            <v:imagedata r:id="rId10" o:title="KlassenDiagram"/>
+          <v:shape id="_x0000_i1027" type="#_x0000_t75" style="width:451.2pt;height:142.35pt">
+            <v:imagedata r:id="rId11" o:title="KlassenDiagram"/>
           </v:shape>
         </w:pict>
       </w:r>
@@ -1929,21 +1617,7 @@
         <w:rPr>
           <w:lang w:val="nl-NL"/>
         </w:rPr>
-        <w:t xml:space="preserve">De ui laag, wat de gebruiker ziet. De input van de gebruiker wordt gevalideerd en dan door gestuurd naar de logica laag. De ui laag is ook verantwoordelijk voor het weergeven van data die van de logica laag komt in de vorm van </w:t>
-      </w:r>
-      <w:proofErr w:type="spellStart"/>
-      <w:r>
-        <w:rPr>
-          <w:lang w:val="nl-NL"/>
-        </w:rPr>
-        <w:t>models</w:t>
-      </w:r>
-      <w:proofErr w:type="spellEnd"/>
-      <w:r>
-        <w:rPr>
-          <w:lang w:val="nl-NL"/>
-        </w:rPr>
-        <w:t>.</w:t>
+        <w:t>De ui laag, wat de gebruiker ziet. De input van de gebruiker wordt gevalideerd en dan door gestuurd naar de logica laag. De ui laag is ook verantwoordelijk voor het weergeven van data die van de logica laag komt in de vorm van models.</w:t>
       </w:r>
     </w:p>
     <w:p>
@@ -1963,35 +1637,7 @@
         <w:rPr>
           <w:lang w:val="nl-NL"/>
         </w:rPr>
-        <w:t xml:space="preserve">e logica laag, de projectcontroller en de accountcontroller. Hier zit de logica van de applicatie de ui laag stuurt en voert de logica bewerkingen uit en dan stuurt de logica laag een model door naar de </w:t>
-      </w:r>
-      <w:proofErr w:type="spellStart"/>
-      <w:r>
-        <w:rPr>
-          <w:lang w:val="nl-NL"/>
-        </w:rPr>
-        <w:t>datalaag</w:t>
-      </w:r>
-      <w:proofErr w:type="spellEnd"/>
-      <w:r>
-        <w:rPr>
-          <w:lang w:val="nl-NL"/>
-        </w:rPr>
-        <w:t xml:space="preserve">. De logica laag krijgt verder vanuit de ui laag de vraag om data door te sturen vanuit de </w:t>
-      </w:r>
-      <w:proofErr w:type="spellStart"/>
-      <w:r>
-        <w:rPr>
-          <w:lang w:val="nl-NL"/>
-        </w:rPr>
-        <w:t>datalaag</w:t>
-      </w:r>
-      <w:proofErr w:type="spellEnd"/>
-      <w:r>
-        <w:rPr>
-          <w:lang w:val="nl-NL"/>
-        </w:rPr>
-        <w:t>, de logica laag stuurt dan een model terug.</w:t>
+        <w:t>e logica laag, de projectcontroller en de accountcontroller. Hier zit de logica van de applicatie de ui laag stuurt en voert de logica bewerkingen uit en dan stuurt de logica laag een model door naar de datalaag. De logica laag krijgt verder vanuit de ui laag de vraag om data door te sturen vanuit de datalaag, de logica laag stuurt dan een model terug.</w:t>
       </w:r>
     </w:p>
     <w:p>
@@ -2005,21 +1651,7 @@
         <w:rPr>
           <w:lang w:val="nl-NL"/>
         </w:rPr>
-        <w:t xml:space="preserve">De </w:t>
-      </w:r>
-      <w:proofErr w:type="spellStart"/>
-      <w:r>
-        <w:rPr>
-          <w:lang w:val="nl-NL"/>
-        </w:rPr>
-        <w:t>Datalaag</w:t>
-      </w:r>
-      <w:proofErr w:type="spellEnd"/>
-      <w:r>
-        <w:rPr>
-          <w:lang w:val="nl-NL"/>
-        </w:rPr>
-        <w:t xml:space="preserve"> zorgt ervoor dat er gecommuniceerd kan worden met de database, en bevat alle data van de applicatie.</w:t>
+        <w:t>De Datalaag zorgt ervoor dat er gecommuniceerd kan worden met de database, en bevat alle data van de applicatie.</w:t>
       </w:r>
     </w:p>
     <w:p>
@@ -2032,63 +1664,7 @@
         <w:rPr>
           <w:lang w:val="nl-NL"/>
         </w:rPr>
-        <w:t xml:space="preserve">Alle drie de lagen geven aan elkaar data door doormiddel van </w:t>
-      </w:r>
-      <w:proofErr w:type="spellStart"/>
-      <w:r>
-        <w:rPr>
-          <w:lang w:val="nl-NL"/>
-        </w:rPr>
-        <w:t>thin</w:t>
-      </w:r>
-      <w:proofErr w:type="spellEnd"/>
-      <w:r>
-        <w:rPr>
-          <w:lang w:val="nl-NL"/>
-        </w:rPr>
-        <w:t xml:space="preserve"> </w:t>
-      </w:r>
-      <w:proofErr w:type="spellStart"/>
-      <w:r>
-        <w:rPr>
-          <w:lang w:val="nl-NL"/>
-        </w:rPr>
-        <w:t>models</w:t>
-      </w:r>
-      <w:proofErr w:type="spellEnd"/>
-      <w:r>
-        <w:rPr>
-          <w:lang w:val="nl-NL"/>
-        </w:rPr>
-        <w:t xml:space="preserve"> dit zijn c# objecten die database </w:t>
-      </w:r>
-      <w:proofErr w:type="spellStart"/>
-      <w:r>
-        <w:rPr>
-          <w:lang w:val="nl-NL"/>
-        </w:rPr>
-        <w:t>tabelen</w:t>
-      </w:r>
-      <w:proofErr w:type="spellEnd"/>
-      <w:r>
-        <w:rPr>
-          <w:lang w:val="nl-NL"/>
-        </w:rPr>
-        <w:t xml:space="preserve"> vertegenwoordigen. Deze </w:t>
-      </w:r>
-      <w:proofErr w:type="spellStart"/>
-      <w:r>
-        <w:rPr>
-          <w:lang w:val="nl-NL"/>
-        </w:rPr>
-        <w:t>models</w:t>
-      </w:r>
-      <w:proofErr w:type="spellEnd"/>
-      <w:r>
-        <w:rPr>
-          <w:lang w:val="nl-NL"/>
-        </w:rPr>
-        <w:t xml:space="preserve"> zorgen ervoor dat de communicatie tussen de verschillende datalagen goed verloopt.</w:t>
+        <w:t>Alle drie de lagen geven aan elkaar data door doormiddel van thin models dit zijn c# objecten die database tabelen vertegenwoordigen. Deze models zorgen ervoor dat de communicatie tussen de verschillende datalagen goed verloopt.</w:t>
       </w:r>
     </w:p>
     <w:p>
@@ -2098,36 +1674,153 @@
           <w:lang w:val="nl-NL"/>
         </w:rPr>
       </w:pPr>
-      <w:bookmarkStart w:id="6" w:name="_Toc422926294"/>
-      <w:bookmarkStart w:id="7" w:name="_GoBack"/>
+      <w:bookmarkStart w:id="7" w:name="_Toc422926294"/>
+      <w:r>
+        <w:rPr>
+          <w:lang w:val="nl-NL"/>
+        </w:rPr>
+        <w:lastRenderedPageBreak/>
+        <w:t>Implentatiem</w:t>
+      </w:r>
+      <w:r>
+        <w:rPr>
+          <w:lang w:val="nl-NL"/>
+        </w:rPr>
+        <w:t>o</w:t>
+      </w:r>
+      <w:r>
+        <w:rPr>
+          <w:lang w:val="nl-NL"/>
+        </w:rPr>
+        <w:t>d</w:t>
+      </w:r>
+      <w:r>
+        <w:rPr>
+          <w:lang w:val="nl-NL"/>
+        </w:rPr>
+        <w:t>el</w:t>
+      </w:r>
       <w:bookmarkEnd w:id="7"/>
-      <w:proofErr w:type="spellStart"/>
-      <w:r>
-        <w:rPr>
-          <w:lang w:val="nl-NL"/>
-        </w:rPr>
-        <w:t>Implentatiem</w:t>
-      </w:r>
-      <w:r>
-        <w:rPr>
-          <w:lang w:val="nl-NL"/>
-        </w:rPr>
-        <w:t>o</w:t>
-      </w:r>
-      <w:r>
-        <w:rPr>
-          <w:lang w:val="nl-NL"/>
-        </w:rPr>
-        <w:t>d</w:t>
-      </w:r>
-      <w:r>
-        <w:rPr>
-          <w:lang w:val="nl-NL"/>
-        </w:rPr>
-        <w:t>el</w:t>
-      </w:r>
-      <w:bookmarkEnd w:id="6"/>
-      <w:proofErr w:type="spellEnd"/>
+    </w:p>
+    <w:p>
+      <w:pPr>
+        <w:keepNext/>
+      </w:pPr>
+      <w:r>
+        <w:rPr>
+          <w:lang w:val="nl-NL"/>
+        </w:rPr>
+        <w:pict>
+          <v:shape id="_x0000_i1028" type="#_x0000_t75" style="width:450.9pt;height:286.05pt">
+            <v:imagedata r:id="rId12" o:title="ClassDiagram1"/>
+          </v:shape>
+        </w:pict>
+      </w:r>
+    </w:p>
+    <w:p>
+      <w:pPr>
+        <w:pStyle w:val="Bijschrift"/>
+        <w:rPr>
+          <w:lang w:val="nl-NL"/>
+        </w:rPr>
+      </w:pPr>
+      <w:r>
+        <w:fldChar w:fldCharType="begin"/>
+      </w:r>
+      <w:r>
+        <w:rPr>
+          <w:lang w:val="nl-NL"/>
+        </w:rPr>
+        <w:instrText xml:space="preserve"> SEQ Figure \* ARABIC </w:instrText>
+      </w:r>
+      <w:r>
+        <w:fldChar w:fldCharType="separate"/>
+      </w:r>
+      <w:r>
+        <w:rPr>
+          <w:noProof/>
+          <w:lang w:val="nl-NL"/>
+        </w:rPr>
+        <w:t>4</w:t>
+      </w:r>
+      <w:r>
+        <w:fldChar w:fldCharType="end"/>
+      </w:r>
+      <w:r>
+        <w:rPr>
+          <w:lang w:val="nl-NL"/>
+        </w:rPr>
+        <w:t xml:space="preserve"> I</w:t>
+      </w:r>
+      <w:r>
+        <w:rPr>
+          <w:lang w:val="nl-NL"/>
+        </w:rPr>
+        <w:t>n het bovenstaande klasse</w:t>
+      </w:r>
+      <w:r>
+        <w:rPr>
+          <w:lang w:val="nl-NL"/>
+        </w:rPr>
+        <w:t>n</w:t>
+      </w:r>
+      <w:r>
+        <w:rPr>
+          <w:lang w:val="nl-NL"/>
+        </w:rPr>
+        <w:t>diagram zijn de verschillende data lagen goed te zien, de Form klassen vertegenwoordigen de GUI laag, de Manager klassen bevatten de logica laag en de Settings klassen vertegenwoordigen de datalaag</w:t>
+      </w:r>
+      <w:r>
+        <w:rPr>
+          <w:lang w:val="nl-NL"/>
+        </w:rPr>
+        <w:t>. Hier niet afgebeeld maar wel aanwezig zijn de skinny models die database objecten vertegenwoordigen, deze zijn laag doorbrekend.</w:t>
+      </w:r>
+    </w:p>
+    <w:p>
+      <w:pPr>
+        <w:pStyle w:val="Bijschrift"/>
+        <w:rPr>
+          <w:lang w:val="nl-NL"/>
+        </w:rPr>
+      </w:pPr>
+      <w:r>
+        <w:rPr>
+          <w:lang w:val="nl-NL"/>
+        </w:rPr>
+        <w:fldChar w:fldCharType="begin"/>
+      </w:r>
+      <w:r>
+        <w:rPr>
+          <w:lang w:val="nl-NL"/>
+        </w:rPr>
+        <w:instrText xml:space="preserve"> SEQ Figure \* ARABIC </w:instrText>
+      </w:r>
+      <w:r>
+        <w:rPr>
+          <w:lang w:val="nl-NL"/>
+        </w:rPr>
+        <w:fldChar w:fldCharType="separate"/>
+      </w:r>
+      <w:r>
+        <w:rPr>
+          <w:noProof/>
+          <w:lang w:val="nl-NL"/>
+        </w:rPr>
+        <w:t>5</w:t>
+      </w:r>
+      <w:r>
+        <w:rPr>
+          <w:lang w:val="nl-NL"/>
+        </w:rPr>
+        <w:fldChar w:fldCharType="end"/>
+      </w:r>
+      <w:r>
+        <w:rPr>
+          <w:lang w:val="nl-NL"/>
+        </w:rPr>
+        <w:t xml:space="preserve"> In het bovenstaande klassendiagram zijn er geen lijntejs tussen de settings klassen en de manager klassen dit komt omdat deze klassen static zijn en dus niet te modeleren zijn, maar deze settings worden door de Manager klassen gebruikt.</w:t>
+      </w:r>
     </w:p>
     <w:p>
       <w:pPr>
@@ -2178,11 +1871,11 @@
         <w:rPr>
           <w:lang w:val="nl-NL"/>
         </w:rPr>
-        <w:object w:dxaOrig="6105" w:dyaOrig="14161">
-          <v:shape id="_x0000_i1025" type="#_x0000_t75" style="width:304.95pt;height:676.9pt" o:ole="">
-            <v:imagedata r:id="rId12" o:title=""/>
+        <w:object w:dxaOrig="5505" w:dyaOrig="18240">
+          <v:shape id="_x0000_i1029" type="#_x0000_t75" style="width:275.55pt;height:678.55pt" o:ole="">
+            <v:imagedata r:id="rId13" o:title=""/>
           </v:shape>
-          <o:OLEObject Type="Embed" ProgID="Visio.Drawing.15" ShapeID="_x0000_i1025" DrawAspect="Content" ObjectID="_1496755839" r:id="rId13"/>
+          <o:OLEObject Type="Embed" ProgID="Visio.Drawing.15" ShapeID="_x0000_i1029" DrawAspect="Content" ObjectID="_1496841616" r:id="rId14"/>
         </w:object>
       </w:r>
     </w:p>
@@ -3207,6 +2900,7 @@
   <w:rsids>
     <w:rsidRoot w:val="007847E8"/>
     <w:rsid w:val="00514741"/>
+    <w:rsid w:val="005D1548"/>
     <w:rsid w:val="0069699E"/>
     <w:rsid w:val="007847E8"/>
     <w:rsid w:val="009F47A6"/>
@@ -3957,7 +3651,7 @@
 </file>
 
 <file path=customXml/itemProps2.xml><?xml version="1.0" encoding="utf-8"?>
-<ds:datastoreItem xmlns:ds="http://schemas.openxmlformats.org/officeDocument/2006/customXml" ds:itemID="{43E0F8F0-0F56-4381-9524-F24A67418FD7}">
+<ds:datastoreItem xmlns:ds="http://schemas.openxmlformats.org/officeDocument/2006/customXml" ds:itemID="{4600F416-8759-4742-9773-97BD17668694}">
   <ds:schemaRefs>
     <ds:schemaRef ds:uri="http://schemas.openxmlformats.org/officeDocument/2006/bibliography"/>
   </ds:schemaRefs>

</xml_diff>